<commit_message>
Add bugs and problems document
</commit_message>
<xml_diff>
--- a/Bugs or Problems.docx
+++ b/Bugs or Problems.docx
@@ -442,6 +442,35 @@
         <w:shd w:val="clear" w:color="auto" w:fill="FFFFFF"/>
         <w:ind w:left="360"/>
         <w:rPr>
+          <w:rFonts w:asciiTheme="minorHAnsi" w:eastAsia="新細明體" w:hAnsiTheme="minorHAnsi" w:cstheme="minorHAnsi"/>
+        </w:rPr>
+      </w:pPr>
+      <w:r>
+        <w:rPr>
+          <w:rFonts w:asciiTheme="minorHAnsi" w:eastAsia="新細明體" w:hAnsiTheme="minorHAnsi" w:cstheme="minorHAnsi"/>
+        </w:rPr>
+        <w:t>seems only need in phone</w:t>
+      </w:r>
+    </w:p>
+    <w:p>
+      <w:pPr>
+        <w:pStyle w:val="HTMLPreformatted"/>
+        <w:shd w:val="clear" w:color="auto" w:fill="FFFFFF"/>
+        <w:ind w:left="360"/>
+        <w:rPr>
+          <w:rFonts w:asciiTheme="minorHAnsi" w:eastAsia="新細明體" w:hAnsiTheme="minorHAnsi" w:cstheme="minorHAnsi"/>
+        </w:rPr>
+      </w:pPr>
+    </w:p>
+    <w:p>
+      <w:pPr>
+        <w:pStyle w:val="HTMLPreformatted"/>
+        <w:numPr>
+          <w:ilvl w:val="0"/>
+          <w:numId w:val="2"/>
+        </w:numPr>
+        <w:shd w:val="clear" w:color="auto" w:fill="FFFFFF"/>
+        <w:rPr>
           <w:rFonts w:asciiTheme="minorHAnsi" w:hAnsiTheme="minorHAnsi" w:cstheme="minorHAnsi"/>
         </w:rPr>
       </w:pPr>
@@ -449,8 +478,29 @@
         <w:rPr>
           <w:rFonts w:asciiTheme="minorHAnsi" w:eastAsia="新細明體" w:hAnsiTheme="minorHAnsi" w:cstheme="minorHAnsi"/>
         </w:rPr>
-        <w:t>seems only need in phone</w:t>
-      </w:r>
+        <w:t>when wear is listening and waiting for connected, seems the wear cannot always receive one time signal successfully. (The phone can change to connected ‘</w:t>
+      </w:r>
+      <w:proofErr w:type="gramStart"/>
+      <w:r>
+        <w:rPr>
+          <w:rFonts w:asciiTheme="minorHAnsi" w:eastAsia="新細明體" w:hAnsiTheme="minorHAnsi" w:cstheme="minorHAnsi"/>
+        </w:rPr>
+        <w:t>status’</w:t>
+      </w:r>
+      <w:proofErr w:type="gramEnd"/>
+      <w:r>
+        <w:rPr>
+          <w:rFonts w:asciiTheme="minorHAnsi" w:eastAsia="新細明體" w:hAnsiTheme="minorHAnsi" w:cstheme="minorHAnsi"/>
+        </w:rPr>
+        <w:t xml:space="preserve"> but wear is still ‘connecting’ status. The reason may be the one time signal, ‘connected’ status, is missed)</w:t>
+      </w:r>
+    </w:p>
+    <w:p>
+      <w:pPr>
+        <w:rPr>
+          <w:lang w:val="en-US"/>
+        </w:rPr>
+      </w:pPr>
     </w:p>
     <w:sectPr>
       <w:pgSz w:w="11906" w:h="16838"/>
@@ -460,6 +510,44 @@
     </w:sectPr>
   </w:body>
 </w:document>
+</file>
+
+<file path=word/endnotes.xml><?xml version="1.0" encoding="utf-8"?>
+<w:endnotes xmlns:wpc="http://schemas.microsoft.com/office/word/2010/wordprocessingCanvas" xmlns:cx="http://schemas.microsoft.com/office/drawing/2014/chartex" xmlns:cx1="http://schemas.microsoft.com/office/drawing/2015/9/8/chartex" xmlns:cx2="http://schemas.microsoft.com/office/drawing/2015/10/21/chartex" xmlns:cx3="http://schemas.microsoft.com/office/drawing/2016/5/9/chartex" xmlns:cx4="http://schemas.microsoft.com/office/drawing/2016/5/10/chartex" xmlns:cx5="http://schemas.microsoft.com/office/drawing/2016/5/11/chartex" xmlns:cx6="http://schemas.microsoft.com/office/drawing/2016/5/12/chartex" xmlns:cx7="http://schemas.microsoft.com/office/drawing/2016/5/13/chartex" xmlns:cx8="http://schemas.microsoft.com/office/drawing/2016/5/14/chartex" xmlns:mc="http://schemas.openxmlformats.org/markup-compatibility/2006" xmlns:aink="http://schemas.microsoft.com/office/drawing/2016/ink" xmlns:am3d="http://schemas.microsoft.com/office/drawing/2017/model3d" xmlns:o="urn:schemas-microsoft-com:office:office" xmlns:r="http://schemas.openxmlformats.org/officeDocument/2006/relationships" xmlns:m="http://schemas.openxmlformats.org/officeDocument/2006/math" xmlns:v="urn:schemas-microsoft-com:vml" xmlns:wp14="http://schemas.microsoft.com/office/word/2010/wordprocessingDrawing" xmlns:wp="http://schemas.openxmlformats.org/drawingml/2006/wordprocessingDrawing" xmlns:w10="urn:schemas-microsoft-com:office:word" xmlns:w="http://schemas.openxmlformats.org/wordprocessingml/2006/main" xmlns:w14="http://schemas.microsoft.com/office/word/2010/wordml" xmlns:w15="http://schemas.microsoft.com/office/word/2012/wordml" xmlns:w16cex="http://schemas.microsoft.com/office/word/2018/wordml/cex" xmlns:w16cid="http://schemas.microsoft.com/office/word/2016/wordml/cid" xmlns:w16="http://schemas.microsoft.com/office/word/2018/wordml" xmlns:w16sdtdh="http://schemas.microsoft.com/office/word/2020/wordml/sdtdatahash" xmlns:w16se="http://schemas.microsoft.com/office/word/2015/wordml/symex" xmlns:wpg="http://schemas.microsoft.com/office/word/2010/wordprocessingGroup" xmlns:wpi="http://schemas.microsoft.com/office/word/2010/wordprocessingInk" xmlns:wne="http://schemas.microsoft.com/office/word/2006/wordml" xmlns:wps="http://schemas.microsoft.com/office/word/2010/wordprocessingShape" mc:Ignorable="w14 w15 w16se w16cid w16 w16cex w16sdtdh wp14">
+  <w:endnote w:type="separator" w:id="-1">
+    <w:p>
+      <w:r>
+        <w:separator/>
+      </w:r>
+    </w:p>
+  </w:endnote>
+  <w:endnote w:type="continuationSeparator" w:id="0">
+    <w:p>
+      <w:r>
+        <w:continuationSeparator/>
+      </w:r>
+    </w:p>
+  </w:endnote>
+</w:endnotes>
+</file>
+
+<file path=word/footnotes.xml><?xml version="1.0" encoding="utf-8"?>
+<w:footnotes xmlns:wpc="http://schemas.microsoft.com/office/word/2010/wordprocessingCanvas" xmlns:cx="http://schemas.microsoft.com/office/drawing/2014/chartex" xmlns:cx1="http://schemas.microsoft.com/office/drawing/2015/9/8/chartex" xmlns:cx2="http://schemas.microsoft.com/office/drawing/2015/10/21/chartex" xmlns:cx3="http://schemas.microsoft.com/office/drawing/2016/5/9/chartex" xmlns:cx4="http://schemas.microsoft.com/office/drawing/2016/5/10/chartex" xmlns:cx5="http://schemas.microsoft.com/office/drawing/2016/5/11/chartex" xmlns:cx6="http://schemas.microsoft.com/office/drawing/2016/5/12/chartex" xmlns:cx7="http://schemas.microsoft.com/office/drawing/2016/5/13/chartex" xmlns:cx8="http://schemas.microsoft.com/office/drawing/2016/5/14/chartex" xmlns:mc="http://schemas.openxmlformats.org/markup-compatibility/2006" xmlns:aink="http://schemas.microsoft.com/office/drawing/2016/ink" xmlns:am3d="http://schemas.microsoft.com/office/drawing/2017/model3d" xmlns:o="urn:schemas-microsoft-com:office:office" xmlns:r="http://schemas.openxmlformats.org/officeDocument/2006/relationships" xmlns:m="http://schemas.openxmlformats.org/officeDocument/2006/math" xmlns:v="urn:schemas-microsoft-com:vml" xmlns:wp14="http://schemas.microsoft.com/office/word/2010/wordprocessingDrawing" xmlns:wp="http://schemas.openxmlformats.org/drawingml/2006/wordprocessingDrawing" xmlns:w10="urn:schemas-microsoft-com:office:word" xmlns:w="http://schemas.openxmlformats.org/wordprocessingml/2006/main" xmlns:w14="http://schemas.microsoft.com/office/word/2010/wordml" xmlns:w15="http://schemas.microsoft.com/office/word/2012/wordml" xmlns:w16cex="http://schemas.microsoft.com/office/word/2018/wordml/cex" xmlns:w16cid="http://schemas.microsoft.com/office/word/2016/wordml/cid" xmlns:w16="http://schemas.microsoft.com/office/word/2018/wordml" xmlns:w16sdtdh="http://schemas.microsoft.com/office/word/2020/wordml/sdtdatahash" xmlns:w16se="http://schemas.microsoft.com/office/word/2015/wordml/symex" xmlns:wpg="http://schemas.microsoft.com/office/word/2010/wordprocessingGroup" xmlns:wpi="http://schemas.microsoft.com/office/word/2010/wordprocessingInk" xmlns:wne="http://schemas.microsoft.com/office/word/2006/wordml" xmlns:wps="http://schemas.microsoft.com/office/word/2010/wordprocessingShape" mc:Ignorable="w14 w15 w16se w16cid w16 w16cex w16sdtdh wp14">
+  <w:footnote w:type="separator" w:id="-1">
+    <w:p>
+      <w:r>
+        <w:separator/>
+      </w:r>
+    </w:p>
+  </w:footnote>
+  <w:footnote w:type="continuationSeparator" w:id="0">
+    <w:p>
+      <w:r>
+        <w:continuationSeparator/>
+      </w:r>
+    </w:p>
+  </w:footnote>
+</w:footnotes>
 </file>
 
 <file path=word/numbering.xml><?xml version="1.0" encoding="utf-8"?>
@@ -1139,6 +1227,68 @@
       <w:szCs w:val="20"/>
     </w:rPr>
   </w:style>
+  <w:style w:type="paragraph" w:styleId="Header">
+    <w:name w:val="header"/>
+    <w:basedOn w:val="Normal"/>
+    <w:link w:val="HeaderChar"/>
+    <w:uiPriority w:val="99"/>
+    <w:unhideWhenUsed/>
+    <w:rsid w:val="00BA2568"/>
+    <w:pPr>
+      <w:tabs>
+        <w:tab w:val="center" w:pos="4153"/>
+        <w:tab w:val="right" w:pos="8306"/>
+      </w:tabs>
+      <w:snapToGrid w:val="0"/>
+    </w:pPr>
+    <w:rPr>
+      <w:sz w:val="20"/>
+      <w:szCs w:val="20"/>
+    </w:rPr>
+  </w:style>
+  <w:style w:type="character" w:customStyle="1" w:styleId="HeaderChar">
+    <w:name w:val="Header Char"/>
+    <w:basedOn w:val="DefaultParagraphFont"/>
+    <w:link w:val="Header"/>
+    <w:uiPriority w:val="99"/>
+    <w:rsid w:val="00BA2568"/>
+    <w:rPr>
+      <w:sz w:val="20"/>
+      <w:szCs w:val="20"/>
+      <w:lang w:val="en-HK"/>
+    </w:rPr>
+  </w:style>
+  <w:style w:type="paragraph" w:styleId="Footer">
+    <w:name w:val="footer"/>
+    <w:basedOn w:val="Normal"/>
+    <w:link w:val="FooterChar"/>
+    <w:uiPriority w:val="99"/>
+    <w:unhideWhenUsed/>
+    <w:rsid w:val="00BA2568"/>
+    <w:pPr>
+      <w:tabs>
+        <w:tab w:val="center" w:pos="4153"/>
+        <w:tab w:val="right" w:pos="8306"/>
+      </w:tabs>
+      <w:snapToGrid w:val="0"/>
+    </w:pPr>
+    <w:rPr>
+      <w:sz w:val="20"/>
+      <w:szCs w:val="20"/>
+    </w:rPr>
+  </w:style>
+  <w:style w:type="character" w:customStyle="1" w:styleId="FooterChar">
+    <w:name w:val="Footer Char"/>
+    <w:basedOn w:val="DefaultParagraphFont"/>
+    <w:link w:val="Footer"/>
+    <w:uiPriority w:val="99"/>
+    <w:rsid w:val="00BA2568"/>
+    <w:rPr>
+      <w:sz w:val="20"/>
+      <w:szCs w:val="20"/>
+      <w:lang w:val="en-HK"/>
+    </w:rPr>
+  </w:style>
 </w:styles>
 </file>
 

</xml_diff>

<commit_message>
AndroidManifest modified and saveMotion function bug fix
1.
2. saveSelectionData bug fix, available to get label now
3. "settings.getWorkingDir()" changed to "getApplicationContext().getCacheDir().getAbsolutePath()", which means the setting config is not totally used.
4. trying to disable the android wear swipe to close
</commit_message>
<xml_diff>
--- a/Bugs or Problems.docx
+++ b/Bugs or Problems.docx
@@ -399,7 +399,6 @@
         <w:t xml:space="preserve"> </w:t>
       </w:r>
       <w:proofErr w:type="spellStart"/>
-      <w:proofErr w:type="gramStart"/>
       <w:r>
         <w:rPr>
           <w:rFonts w:eastAsia="Times New Roman" w:cstheme="minorHAnsi"/>
@@ -421,19 +420,7 @@
           <w:szCs w:val="20"/>
           <w:lang w:val="en-US"/>
         </w:rPr>
-        <w:t>(</w:t>
-      </w:r>
-      <w:proofErr w:type="gramEnd"/>
-      <w:r>
-        <w:rPr>
-          <w:rFonts w:eastAsia="Times New Roman" w:cstheme="minorHAnsi"/>
-          <w:color w:val="080808"/>
-          <w:kern w:val="0"/>
-          <w:sz w:val="20"/>
-          <w:szCs w:val="20"/>
-          <w:lang w:val="en-US"/>
-        </w:rPr>
-        <w:t>) {</w:t>
+        <w:t>() {</w:t>
       </w:r>
     </w:p>
     <w:p>
@@ -478,21 +465,7 @@
         <w:rPr>
           <w:rFonts w:asciiTheme="minorHAnsi" w:eastAsia="新細明體" w:hAnsiTheme="minorHAnsi" w:cstheme="minorHAnsi"/>
         </w:rPr>
-        <w:t>when wear is listening and waiting for connected, seems the wear cannot always receive one time signal successfully. (The phone can change to connected ‘</w:t>
-      </w:r>
-      <w:proofErr w:type="gramStart"/>
-      <w:r>
-        <w:rPr>
-          <w:rFonts w:asciiTheme="minorHAnsi" w:eastAsia="新細明體" w:hAnsiTheme="minorHAnsi" w:cstheme="minorHAnsi"/>
-        </w:rPr>
-        <w:t>status’</w:t>
-      </w:r>
-      <w:proofErr w:type="gramEnd"/>
-      <w:r>
-        <w:rPr>
-          <w:rFonts w:asciiTheme="minorHAnsi" w:eastAsia="新細明體" w:hAnsiTheme="minorHAnsi" w:cstheme="minorHAnsi"/>
-        </w:rPr>
-        <w:t xml:space="preserve"> but wear is still ‘connecting’ status. The reason may be the one time signal, ‘connected’ status, is missed)</w:t>
+        <w:t>when wear is listening and waiting for connected, seems the wear cannot always receive one time signal successfully. (The phone can change to connected ‘status’ but wear is still ‘connecting’ status. The reason may be the one time signal, ‘connected’ status, is missed)</w:t>
       </w:r>
     </w:p>
     <w:p>
@@ -501,7 +474,7 @@
         <w:shd w:val="clear" w:color="auto" w:fill="FFFFFF"/>
         <w:ind w:left="360"/>
         <w:rPr>
-          <w:rFonts w:asciiTheme="minorHAnsi" w:hAnsiTheme="minorHAnsi" w:cstheme="minorHAnsi" w:hint="eastAsia"/>
+          <w:rFonts w:asciiTheme="minorHAnsi" w:hAnsiTheme="minorHAnsi" w:cstheme="minorHAnsi"/>
         </w:rPr>
       </w:pPr>
     </w:p>
@@ -537,6 +510,112 @@
         </w:rPr>
         <w:t>' is never assigned</w:t>
       </w:r>
+    </w:p>
+    <w:p>
+      <w:pPr>
+        <w:pStyle w:val="ListParagraph"/>
+        <w:rPr>
+          <w:rFonts w:hint="eastAsia"/>
+          <w:lang w:val="en-US"/>
+        </w:rPr>
+      </w:pPr>
+    </w:p>
+    <w:p>
+      <w:pPr>
+        <w:pStyle w:val="ListParagraph"/>
+        <w:numPr>
+          <w:ilvl w:val="0"/>
+          <w:numId w:val="2"/>
+        </w:numPr>
+        <w:ind w:leftChars="0"/>
+        <w:rPr>
+          <w:lang w:val="en-US"/>
+        </w:rPr>
+      </w:pPr>
+      <w:r>
+        <w:rPr>
+          <w:lang w:val="en-US"/>
+        </w:rPr>
+        <w:t>"</w:t>
+      </w:r>
+      <w:proofErr w:type="spellStart"/>
+      <w:r>
+        <w:rPr>
+          <w:lang w:val="en-US"/>
+        </w:rPr>
+        <w:t>settings.getWorkingDir</w:t>
+      </w:r>
+      <w:proofErr w:type="spellEnd"/>
+      <w:r>
+        <w:rPr>
+          <w:lang w:val="en-US"/>
+        </w:rPr>
+        <w:t>()" changed to "</w:t>
+      </w:r>
+      <w:proofErr w:type="spellStart"/>
+      <w:r>
+        <w:rPr>
+          <w:lang w:val="en-US"/>
+        </w:rPr>
+        <w:t>getApplicationContext</w:t>
+      </w:r>
+      <w:proofErr w:type="spellEnd"/>
+      <w:r>
+        <w:rPr>
+          <w:lang w:val="en-US"/>
+        </w:rPr>
+        <w:t>().</w:t>
+      </w:r>
+      <w:proofErr w:type="spellStart"/>
+      <w:r>
+        <w:rPr>
+          <w:lang w:val="en-US"/>
+        </w:rPr>
+        <w:t>getCacheDir</w:t>
+      </w:r>
+      <w:proofErr w:type="spellEnd"/>
+      <w:r>
+        <w:rPr>
+          <w:lang w:val="en-US"/>
+        </w:rPr>
+        <w:t>().</w:t>
+      </w:r>
+      <w:proofErr w:type="spellStart"/>
+      <w:r>
+        <w:rPr>
+          <w:lang w:val="en-US"/>
+        </w:rPr>
+        <w:t>getAbsolutePath</w:t>
+      </w:r>
+      <w:proofErr w:type="spellEnd"/>
+      <w:r>
+        <w:rPr>
+          <w:lang w:val="en-US"/>
+        </w:rPr>
+        <w:t>()", which means the setting config is not totally used.</w:t>
+      </w:r>
+    </w:p>
+    <w:p>
+      <w:pPr>
+        <w:pStyle w:val="ListParagraph"/>
+        <w:rPr>
+          <w:rFonts w:hint="eastAsia"/>
+          <w:lang w:val="en-US"/>
+        </w:rPr>
+      </w:pPr>
+    </w:p>
+    <w:p>
+      <w:pPr>
+        <w:pStyle w:val="ListParagraph"/>
+        <w:numPr>
+          <w:ilvl w:val="0"/>
+          <w:numId w:val="2"/>
+        </w:numPr>
+        <w:ind w:leftChars="0"/>
+        <w:rPr>
+          <w:lang w:val="en-US"/>
+        </w:rPr>
+      </w:pPr>
     </w:p>
     <w:sectPr>
       <w:pgSz w:w="11906" w:h="16838"/>

</xml_diff>

<commit_message>
interface, bug fix, method desc added
</commit_message>
<xml_diff>
--- a/Bugs or Problems.docx
+++ b/Bugs or Problems.docx
@@ -399,6 +399,7 @@
         <w:t xml:space="preserve"> </w:t>
       </w:r>
       <w:proofErr w:type="spellStart"/>
+      <w:proofErr w:type="gramStart"/>
       <w:r>
         <w:rPr>
           <w:rFonts w:eastAsia="Times New Roman" w:cstheme="minorHAnsi"/>
@@ -420,7 +421,19 @@
           <w:szCs w:val="20"/>
           <w:lang w:val="en-US"/>
         </w:rPr>
-        <w:t>() {</w:t>
+        <w:t>(</w:t>
+      </w:r>
+      <w:proofErr w:type="gramEnd"/>
+      <w:r>
+        <w:rPr>
+          <w:rFonts w:eastAsia="Times New Roman" w:cstheme="minorHAnsi"/>
+          <w:color w:val="080808"/>
+          <w:kern w:val="0"/>
+          <w:sz w:val="20"/>
+          <w:szCs w:val="20"/>
+          <w:lang w:val="en-US"/>
+        </w:rPr>
+        <w:t>) {</w:t>
       </w:r>
     </w:p>
     <w:p>
@@ -465,16 +478,28 @@
         <w:rPr>
           <w:rFonts w:asciiTheme="minorHAnsi" w:eastAsia="新細明體" w:hAnsiTheme="minorHAnsi" w:cstheme="minorHAnsi"/>
         </w:rPr>
-        <w:t>when wear is listening and waiting for connected, seems the wear cannot always receive one time signal successfully. (The phone can change to connected ‘status’ but wear is still ‘connecting’ status. The reason may be the one time signal, ‘connected’ status, is missed)</w:t>
+        <w:t>when wear is listening and waiting for connected, seems the wear cannot always receive one time signal successfully. (The phone can change to connected ‘</w:t>
+      </w:r>
+      <w:proofErr w:type="gramStart"/>
+      <w:r>
+        <w:rPr>
+          <w:rFonts w:asciiTheme="minorHAnsi" w:eastAsia="新細明體" w:hAnsiTheme="minorHAnsi" w:cstheme="minorHAnsi"/>
+        </w:rPr>
+        <w:t>status’</w:t>
+      </w:r>
+      <w:proofErr w:type="gramEnd"/>
+      <w:r>
+        <w:rPr>
+          <w:rFonts w:asciiTheme="minorHAnsi" w:eastAsia="新細明體" w:hAnsiTheme="minorHAnsi" w:cstheme="minorHAnsi"/>
+        </w:rPr>
+        <w:t xml:space="preserve"> but wear is still ‘connecting’ status. The reason may be the one time signal, ‘connected’ status, is missed)</w:t>
       </w:r>
     </w:p>
     <w:p>
       <w:pPr>
-        <w:pStyle w:val="HTMLPreformatted"/>
-        <w:shd w:val="clear" w:color="auto" w:fill="FFFFFF"/>
-        <w:ind w:left="360"/>
-        <w:rPr>
-          <w:rFonts w:asciiTheme="minorHAnsi" w:hAnsiTheme="minorHAnsi" w:cstheme="minorHAnsi"/>
+        <w:rPr>
+          <w:rFonts w:hint="eastAsia"/>
+          <w:lang w:val="en-US"/>
         </w:rPr>
       </w:pPr>
     </w:p>
@@ -494,28 +519,71 @@
         <w:rPr>
           <w:lang w:val="en-US"/>
         </w:rPr>
-        <w:t>Private field '</w:t>
+        <w:t>"</w:t>
       </w:r>
       <w:proofErr w:type="spellStart"/>
-      <w:r>
-        <w:rPr>
-          <w:lang w:val="en-US"/>
-        </w:rPr>
-        <w:t>spinLabels</w:t>
+      <w:proofErr w:type="gramStart"/>
+      <w:r>
+        <w:rPr>
+          <w:lang w:val="en-US"/>
+        </w:rPr>
+        <w:t>settings.getWorkingDir</w:t>
       </w:r>
       <w:proofErr w:type="spellEnd"/>
-      <w:r>
-        <w:rPr>
-          <w:lang w:val="en-US"/>
-        </w:rPr>
-        <w:t>' is never assigned</w:t>
+      <w:proofErr w:type="gramEnd"/>
+      <w:r>
+        <w:rPr>
+          <w:lang w:val="en-US"/>
+        </w:rPr>
+        <w:t>()" changed to "</w:t>
+      </w:r>
+      <w:proofErr w:type="spellStart"/>
+      <w:r>
+        <w:rPr>
+          <w:lang w:val="en-US"/>
+        </w:rPr>
+        <w:t>getApplicationContext</w:t>
+      </w:r>
+      <w:proofErr w:type="spellEnd"/>
+      <w:r>
+        <w:rPr>
+          <w:lang w:val="en-US"/>
+        </w:rPr>
+        <w:t>().</w:t>
+      </w:r>
+      <w:proofErr w:type="spellStart"/>
+      <w:r>
+        <w:rPr>
+          <w:lang w:val="en-US"/>
+        </w:rPr>
+        <w:t>getCacheDir</w:t>
+      </w:r>
+      <w:proofErr w:type="spellEnd"/>
+      <w:r>
+        <w:rPr>
+          <w:lang w:val="en-US"/>
+        </w:rPr>
+        <w:t>().</w:t>
+      </w:r>
+      <w:proofErr w:type="spellStart"/>
+      <w:r>
+        <w:rPr>
+          <w:lang w:val="en-US"/>
+        </w:rPr>
+        <w:t>getAbsolutePath</w:t>
+      </w:r>
+      <w:proofErr w:type="spellEnd"/>
+      <w:r>
+        <w:rPr>
+          <w:lang w:val="en-US"/>
+        </w:rPr>
+        <w:t>()", which means the setting config is not totally used.</w:t>
       </w:r>
     </w:p>
     <w:p>
       <w:pPr>
         <w:pStyle w:val="ListParagraph"/>
         <w:rPr>
-          <w:rFonts w:hint="eastAsia"/>
           <w:lang w:val="en-US"/>
         </w:rPr>
       </w:pPr>
@@ -532,90 +600,89 @@
           <w:lang w:val="en-US"/>
         </w:rPr>
       </w:pPr>
-      <w:r>
-        <w:rPr>
-          <w:lang w:val="en-US"/>
-        </w:rPr>
-        <w:t>"</w:t>
-      </w:r>
-      <w:proofErr w:type="spellStart"/>
-      <w:r>
-        <w:rPr>
-          <w:lang w:val="en-US"/>
-        </w:rPr>
-        <w:t>settings.getWorkingDir</w:t>
-      </w:r>
-      <w:proofErr w:type="spellEnd"/>
-      <w:r>
-        <w:rPr>
-          <w:lang w:val="en-US"/>
-        </w:rPr>
-        <w:t>()" changed to "</w:t>
-      </w:r>
-      <w:proofErr w:type="spellStart"/>
-      <w:r>
-        <w:rPr>
-          <w:lang w:val="en-US"/>
-        </w:rPr>
-        <w:t>getApplicationContext</w:t>
-      </w:r>
-      <w:proofErr w:type="spellEnd"/>
-      <w:r>
-        <w:rPr>
-          <w:lang w:val="en-US"/>
-        </w:rPr>
-        <w:t>().</w:t>
-      </w:r>
-      <w:proofErr w:type="spellStart"/>
-      <w:r>
-        <w:rPr>
-          <w:lang w:val="en-US"/>
-        </w:rPr>
-        <w:t>getCacheDir</w:t>
-      </w:r>
-      <w:proofErr w:type="spellEnd"/>
-      <w:r>
-        <w:rPr>
-          <w:lang w:val="en-US"/>
-        </w:rPr>
-        <w:t>().</w:t>
-      </w:r>
-      <w:proofErr w:type="spellStart"/>
-      <w:r>
-        <w:rPr>
-          <w:lang w:val="en-US"/>
-        </w:rPr>
-        <w:t>getAbsolutePath</w:t>
-      </w:r>
-      <w:proofErr w:type="spellEnd"/>
-      <w:r>
-        <w:rPr>
-          <w:lang w:val="en-US"/>
-        </w:rPr>
-        <w:t>()", which means the setting config is not totally used.</w:t>
-      </w:r>
-    </w:p>
-    <w:p>
-      <w:pPr>
-        <w:pStyle w:val="ListParagraph"/>
+      <w:bookmarkStart w:id="0" w:name="_Hlk74352605"/>
+      <w:r>
+        <w:rPr>
+          <w:lang w:val="en-US"/>
+        </w:rPr>
+        <w:t>Freeze screen when sending data</w:t>
+      </w:r>
+      <w:bookmarkEnd w:id="0"/>
+      <w:r>
+        <w:rPr>
+          <w:lang w:val="en-US"/>
+        </w:rPr>
+        <w:t xml:space="preserve"> (</w:t>
+      </w:r>
+      <w:r>
         <w:rPr>
           <w:rFonts w:hint="eastAsia"/>
           <w:lang w:val="en-US"/>
         </w:rPr>
-      </w:pPr>
-    </w:p>
-    <w:p>
-      <w:pPr>
-        <w:pStyle w:val="ListParagraph"/>
-        <w:numPr>
-          <w:ilvl w:val="0"/>
-          <w:numId w:val="2"/>
-        </w:numPr>
-        <w:ind w:leftChars="0"/>
-        <w:rPr>
-          <w:lang w:val="en-US"/>
-        </w:rPr>
-      </w:pPr>
+        <w:t>應該</w:t>
+      </w:r>
+      <w:proofErr w:type="gramStart"/>
+      <w:r>
+        <w:rPr>
+          <w:rFonts w:hint="eastAsia"/>
+          <w:lang w:val="en-US"/>
+        </w:rPr>
+        <w:t>冇</w:t>
+      </w:r>
+      <w:proofErr w:type="gramEnd"/>
+      <w:r>
+        <w:rPr>
+          <w:rFonts w:hint="eastAsia"/>
+          <w:lang w:val="en-US"/>
+        </w:rPr>
+        <w:t>開</w:t>
+      </w:r>
+      <w:r>
+        <w:rPr>
+          <w:rFonts w:hint="eastAsia"/>
+          <w:lang w:val="en-US"/>
+        </w:rPr>
+        <w:t>t</w:t>
+      </w:r>
+      <w:r>
+        <w:rPr>
+          <w:lang w:val="en-US"/>
+        </w:rPr>
+        <w:t>hread</w:t>
+      </w:r>
+      <w:r>
+        <w:rPr>
+          <w:rFonts w:hint="eastAsia"/>
+          <w:lang w:val="en-US"/>
+        </w:rPr>
+        <w:t>所以會</w:t>
+      </w:r>
+      <w:r>
+        <w:rPr>
+          <w:rFonts w:hint="eastAsia"/>
+          <w:lang w:val="en-US"/>
+        </w:rPr>
+        <w:t>l</w:t>
+      </w:r>
+      <w:r>
+        <w:rPr>
+          <w:lang w:val="en-US"/>
+        </w:rPr>
+        <w:t>ag</w:t>
+      </w:r>
+      <w:r>
+        <w:rPr>
+          <w:rFonts w:hint="eastAsia"/>
+          <w:lang w:val="en-US"/>
+        </w:rPr>
+        <w:t>住</w:t>
+      </w:r>
+      <w:r>
+        <w:rPr>
+          <w:lang w:val="en-US"/>
+        </w:rPr>
+        <w:t>?)</w:t>
+      </w:r>
     </w:p>
     <w:sectPr>
       <w:pgSz w:w="11906" w:h="16838"/>

</xml_diff>

<commit_message>
Function added into phone
1. Analytical Report added
2. MPAndroidChart added in phone application
3. read log when start the phone
</commit_message>
<xml_diff>
--- a/Bugs or Problems.docx
+++ b/Bugs or Problems.docx
@@ -192,35 +192,10 @@
     </w:p>
     <w:p>
       <w:pPr>
-        <w:pStyle w:val="ListParagraph"/>
-        <w:widowControl/>
+        <w:pStyle w:val="HTMLPreformatted"/>
         <w:shd w:val="clear" w:color="auto" w:fill="FFFFFF"/>
-        <w:tabs>
-          <w:tab w:val="left" w:pos="916"/>
-          <w:tab w:val="left" w:pos="1832"/>
-          <w:tab w:val="left" w:pos="2748"/>
-          <w:tab w:val="left" w:pos="3664"/>
-          <w:tab w:val="left" w:pos="4580"/>
-          <w:tab w:val="left" w:pos="5496"/>
-          <w:tab w:val="left" w:pos="6412"/>
-          <w:tab w:val="left" w:pos="7328"/>
-          <w:tab w:val="left" w:pos="8244"/>
-          <w:tab w:val="left" w:pos="9160"/>
-          <w:tab w:val="left" w:pos="10076"/>
-          <w:tab w:val="left" w:pos="10992"/>
-          <w:tab w:val="left" w:pos="11908"/>
-          <w:tab w:val="left" w:pos="12824"/>
-          <w:tab w:val="left" w:pos="13740"/>
-          <w:tab w:val="left" w:pos="14656"/>
-        </w:tabs>
-        <w:ind w:leftChars="0" w:left="360"/>
-        <w:rPr>
-          <w:rFonts w:cstheme="minorHAnsi"/>
-          <w:color w:val="080808"/>
-          <w:kern w:val="0"/>
-          <w:sz w:val="20"/>
-          <w:szCs w:val="20"/>
-          <w:lang w:val="en-US"/>
+        <w:rPr>
+          <w:rFonts w:asciiTheme="minorHAnsi" w:eastAsia="新細明體" w:hAnsiTheme="minorHAnsi" w:cstheme="minorHAnsi"/>
         </w:rPr>
       </w:pPr>
     </w:p>
@@ -234,244 +209,6 @@
         <w:shd w:val="clear" w:color="auto" w:fill="FFFFFF"/>
         <w:rPr>
           <w:rFonts w:asciiTheme="minorHAnsi" w:hAnsiTheme="minorHAnsi" w:cstheme="minorHAnsi"/>
-          <w:color w:val="080808"/>
-        </w:rPr>
-      </w:pPr>
-      <w:r>
-        <w:rPr>
-          <w:rFonts w:asciiTheme="minorHAnsi" w:hAnsiTheme="minorHAnsi" w:cstheme="minorHAnsi"/>
-          <w:color w:val="0033B3"/>
-        </w:rPr>
-        <w:t xml:space="preserve">public void </w:t>
-      </w:r>
-      <w:proofErr w:type="spellStart"/>
-      <w:proofErr w:type="gramStart"/>
-      <w:r>
-        <w:rPr>
-          <w:rFonts w:asciiTheme="minorHAnsi" w:hAnsiTheme="minorHAnsi" w:cstheme="minorHAnsi"/>
-          <w:color w:val="00627A"/>
-        </w:rPr>
-        <w:t>onRequestPermissionsResult</w:t>
-      </w:r>
-      <w:proofErr w:type="spellEnd"/>
-      <w:r>
-        <w:rPr>
-          <w:rFonts w:asciiTheme="minorHAnsi" w:hAnsiTheme="minorHAnsi" w:cstheme="minorHAnsi"/>
-          <w:color w:val="080808"/>
-        </w:rPr>
-        <w:t>(</w:t>
-      </w:r>
-      <w:proofErr w:type="gramEnd"/>
-      <w:r>
-        <w:rPr>
-          <w:rFonts w:asciiTheme="minorHAnsi" w:hAnsiTheme="minorHAnsi" w:cstheme="minorHAnsi"/>
-          <w:color w:val="0033B3"/>
-        </w:rPr>
-        <w:t xml:space="preserve">int </w:t>
-      </w:r>
-      <w:proofErr w:type="spellStart"/>
-      <w:r>
-        <w:rPr>
-          <w:rFonts w:asciiTheme="minorHAnsi" w:hAnsiTheme="minorHAnsi" w:cstheme="minorHAnsi"/>
-          <w:color w:val="080808"/>
-        </w:rPr>
-        <w:t>requestCode</w:t>
-      </w:r>
-      <w:proofErr w:type="spellEnd"/>
-      <w:r>
-        <w:rPr>
-          <w:rFonts w:asciiTheme="minorHAnsi" w:hAnsiTheme="minorHAnsi" w:cstheme="minorHAnsi"/>
-          <w:color w:val="080808"/>
-        </w:rPr>
-        <w:t xml:space="preserve">, </w:t>
-      </w:r>
-      <w:r>
-        <w:rPr>
-          <w:rFonts w:asciiTheme="minorHAnsi" w:hAnsiTheme="minorHAnsi" w:cstheme="minorHAnsi"/>
-          <w:color w:val="000000"/>
-        </w:rPr>
-        <w:t xml:space="preserve">String </w:t>
-      </w:r>
-      <w:r>
-        <w:rPr>
-          <w:rFonts w:asciiTheme="minorHAnsi" w:hAnsiTheme="minorHAnsi" w:cstheme="minorHAnsi"/>
-          <w:color w:val="080808"/>
-        </w:rPr>
-        <w:t>permissions[],</w:t>
-      </w:r>
-      <w:r>
-        <w:rPr>
-          <w:rFonts w:asciiTheme="minorHAnsi" w:hAnsiTheme="minorHAnsi" w:cstheme="minorHAnsi"/>
-          <w:color w:val="0033B3"/>
-        </w:rPr>
-        <w:t>int</w:t>
-      </w:r>
-      <w:r>
-        <w:rPr>
-          <w:rFonts w:asciiTheme="minorHAnsi" w:hAnsiTheme="minorHAnsi" w:cstheme="minorHAnsi"/>
-          <w:color w:val="080808"/>
-        </w:rPr>
-        <w:t xml:space="preserve">[] </w:t>
-      </w:r>
-      <w:proofErr w:type="spellStart"/>
-      <w:r>
-        <w:rPr>
-          <w:rFonts w:asciiTheme="minorHAnsi" w:hAnsiTheme="minorHAnsi" w:cstheme="minorHAnsi"/>
-          <w:color w:val="080808"/>
-        </w:rPr>
-        <w:t>grantResults</w:t>
-      </w:r>
-      <w:proofErr w:type="spellEnd"/>
-      <w:r>
-        <w:rPr>
-          <w:rFonts w:asciiTheme="minorHAnsi" w:hAnsiTheme="minorHAnsi" w:cstheme="minorHAnsi"/>
-          <w:color w:val="080808"/>
-        </w:rPr>
-        <w:t>){</w:t>
-      </w:r>
-    </w:p>
-    <w:p>
-      <w:pPr>
-        <w:pStyle w:val="ListParagraph"/>
-        <w:widowControl/>
-        <w:shd w:val="clear" w:color="auto" w:fill="FFFFFF"/>
-        <w:tabs>
-          <w:tab w:val="left" w:pos="916"/>
-          <w:tab w:val="left" w:pos="1832"/>
-          <w:tab w:val="left" w:pos="2748"/>
-          <w:tab w:val="left" w:pos="3664"/>
-          <w:tab w:val="left" w:pos="4580"/>
-          <w:tab w:val="left" w:pos="5496"/>
-          <w:tab w:val="left" w:pos="6412"/>
-          <w:tab w:val="left" w:pos="7328"/>
-          <w:tab w:val="left" w:pos="8244"/>
-          <w:tab w:val="left" w:pos="9160"/>
-          <w:tab w:val="left" w:pos="10076"/>
-          <w:tab w:val="left" w:pos="10992"/>
-          <w:tab w:val="left" w:pos="11908"/>
-          <w:tab w:val="left" w:pos="12824"/>
-          <w:tab w:val="left" w:pos="13740"/>
-          <w:tab w:val="left" w:pos="14656"/>
-        </w:tabs>
-        <w:ind w:leftChars="0" w:left="360"/>
-        <w:rPr>
-          <w:rFonts w:eastAsia="Times New Roman" w:cstheme="minorHAnsi"/>
-          <w:color w:val="080808"/>
-          <w:kern w:val="0"/>
-          <w:sz w:val="20"/>
-          <w:szCs w:val="20"/>
-          <w:lang w:val="en-US"/>
-        </w:rPr>
-      </w:pPr>
-      <w:r>
-        <w:rPr>
-          <w:rFonts w:eastAsia="Times New Roman" w:cstheme="minorHAnsi"/>
-          <w:color w:val="0033B3"/>
-          <w:kern w:val="0"/>
-          <w:sz w:val="20"/>
-          <w:szCs w:val="20"/>
-          <w:lang w:val="en-US"/>
-        </w:rPr>
-        <w:t xml:space="preserve">private </w:t>
-      </w:r>
-      <w:proofErr w:type="spellStart"/>
-      <w:r>
-        <w:rPr>
-          <w:rFonts w:eastAsia="Times New Roman" w:cstheme="minorHAnsi"/>
-          <w:color w:val="0033B3"/>
-          <w:kern w:val="0"/>
-          <w:sz w:val="20"/>
-          <w:szCs w:val="20"/>
-          <w:lang w:val="en-US"/>
-        </w:rPr>
-        <w:t>boolean</w:t>
-      </w:r>
-      <w:proofErr w:type="spellEnd"/>
-      <w:r>
-        <w:rPr>
-          <w:rFonts w:eastAsia="Times New Roman" w:cstheme="minorHAnsi"/>
-          <w:color w:val="0033B3"/>
-          <w:kern w:val="0"/>
-          <w:sz w:val="20"/>
-          <w:szCs w:val="20"/>
-          <w:lang w:val="en-US"/>
-        </w:rPr>
-        <w:t xml:space="preserve"> </w:t>
-      </w:r>
-      <w:proofErr w:type="spellStart"/>
-      <w:proofErr w:type="gramStart"/>
-      <w:r>
-        <w:rPr>
-          <w:rFonts w:eastAsia="Times New Roman" w:cstheme="minorHAnsi"/>
-          <w:color w:val="00627A"/>
-          <w:kern w:val="0"/>
-          <w:sz w:val="20"/>
-          <w:szCs w:val="20"/>
-          <w:lang w:val="en-US"/>
-        </w:rPr>
-        <w:t>checkPermissions</w:t>
-      </w:r>
-      <w:proofErr w:type="spellEnd"/>
-      <w:r>
-        <w:rPr>
-          <w:rFonts w:eastAsia="Times New Roman" w:cstheme="minorHAnsi"/>
-          <w:color w:val="080808"/>
-          <w:kern w:val="0"/>
-          <w:sz w:val="20"/>
-          <w:szCs w:val="20"/>
-          <w:lang w:val="en-US"/>
-        </w:rPr>
-        <w:t>(</w:t>
-      </w:r>
-      <w:proofErr w:type="gramEnd"/>
-      <w:r>
-        <w:rPr>
-          <w:rFonts w:eastAsia="Times New Roman" w:cstheme="minorHAnsi"/>
-          <w:color w:val="080808"/>
-          <w:kern w:val="0"/>
-          <w:sz w:val="20"/>
-          <w:szCs w:val="20"/>
-          <w:lang w:val="en-US"/>
-        </w:rPr>
-        <w:t>) {</w:t>
-      </w:r>
-    </w:p>
-    <w:p>
-      <w:pPr>
-        <w:pStyle w:val="HTMLPreformatted"/>
-        <w:shd w:val="clear" w:color="auto" w:fill="FFFFFF"/>
-        <w:ind w:left="360"/>
-        <w:rPr>
-          <w:rFonts w:asciiTheme="minorHAnsi" w:eastAsia="新細明體" w:hAnsiTheme="minorHAnsi" w:cstheme="minorHAnsi"/>
-        </w:rPr>
-      </w:pPr>
-      <w:r>
-        <w:rPr>
-          <w:rFonts w:asciiTheme="minorHAnsi" w:eastAsia="新細明體" w:hAnsiTheme="minorHAnsi" w:cstheme="minorHAnsi"/>
-        </w:rPr>
-        <w:t>seems only need in phone</w:t>
-      </w:r>
-    </w:p>
-    <w:p>
-      <w:pPr>
-        <w:pStyle w:val="HTMLPreformatted"/>
-        <w:shd w:val="clear" w:color="auto" w:fill="FFFFFF"/>
-        <w:ind w:left="360"/>
-        <w:rPr>
-          <w:rFonts w:asciiTheme="minorHAnsi" w:eastAsia="新細明體" w:hAnsiTheme="minorHAnsi" w:cstheme="minorHAnsi"/>
-        </w:rPr>
-      </w:pPr>
-    </w:p>
-    <w:p>
-      <w:pPr>
-        <w:pStyle w:val="HTMLPreformatted"/>
-        <w:numPr>
-          <w:ilvl w:val="0"/>
-          <w:numId w:val="2"/>
-        </w:numPr>
-        <w:shd w:val="clear" w:color="auto" w:fill="FFFFFF"/>
-        <w:rPr>
-          <w:rFonts w:asciiTheme="minorHAnsi" w:hAnsiTheme="minorHAnsi" w:cstheme="minorHAnsi"/>
         </w:rPr>
       </w:pPr>
       <w:r>
@@ -515,173 +252,46 @@
           <w:lang w:val="en-US"/>
         </w:rPr>
       </w:pPr>
-      <w:r>
-        <w:rPr>
-          <w:lang w:val="en-US"/>
-        </w:rPr>
-        <w:t>"</w:t>
-      </w:r>
-      <w:proofErr w:type="spellStart"/>
+      <w:bookmarkStart w:id="0" w:name="_Hlk74352605"/>
+      <w:r>
+        <w:rPr>
+          <w:lang w:val="en-US"/>
+        </w:rPr>
+        <w:t>Freeze screen when sending data</w:t>
+      </w:r>
+      <w:bookmarkEnd w:id="0"/>
+      <w:r>
+        <w:rPr>
+          <w:lang w:val="en-US"/>
+        </w:rPr>
+        <w:t xml:space="preserve"> (</w:t>
+      </w:r>
       <w:proofErr w:type="gramStart"/>
       <w:r>
         <w:rPr>
-          <w:lang w:val="en-US"/>
-        </w:rPr>
-        <w:t>settings.getWorkingDir</w:t>
-      </w:r>
-      <w:proofErr w:type="spellEnd"/>
+          <w:rFonts w:hint="eastAsia"/>
+          <w:lang w:val="en-US"/>
+        </w:rPr>
+        <w:t>s</w:t>
+      </w:r>
+      <w:r>
+        <w:rPr>
+          <w:lang w:val="en-US"/>
+        </w:rPr>
+        <w:t>leep(</w:t>
+      </w:r>
       <w:proofErr w:type="gramEnd"/>
       <w:r>
         <w:rPr>
           <w:lang w:val="en-US"/>
         </w:rPr>
-        <w:t>()" changed to "</w:t>
-      </w:r>
-      <w:proofErr w:type="spellStart"/>
-      <w:r>
-        <w:rPr>
-          <w:lang w:val="en-US"/>
-        </w:rPr>
-        <w:t>getApplicationContext</w:t>
-      </w:r>
-      <w:proofErr w:type="spellEnd"/>
-      <w:r>
-        <w:rPr>
-          <w:lang w:val="en-US"/>
-        </w:rPr>
-        <w:t>().</w:t>
-      </w:r>
-      <w:proofErr w:type="spellStart"/>
-      <w:r>
-        <w:rPr>
-          <w:lang w:val="en-US"/>
-        </w:rPr>
-        <w:t>getCacheDir</w:t>
-      </w:r>
-      <w:proofErr w:type="spellEnd"/>
-      <w:r>
-        <w:rPr>
-          <w:lang w:val="en-US"/>
-        </w:rPr>
-        <w:t>().</w:t>
-      </w:r>
-      <w:proofErr w:type="spellStart"/>
-      <w:r>
-        <w:rPr>
-          <w:lang w:val="en-US"/>
-        </w:rPr>
-        <w:t>getAbsolutePath</w:t>
-      </w:r>
-      <w:proofErr w:type="spellEnd"/>
-      <w:r>
-        <w:rPr>
-          <w:lang w:val="en-US"/>
-        </w:rPr>
-        <w:t>()", which means the setting config is not totally used.</w:t>
-      </w:r>
-    </w:p>
-    <w:p>
-      <w:pPr>
-        <w:pStyle w:val="ListParagraph"/>
-        <w:rPr>
-          <w:lang w:val="en-US"/>
-        </w:rPr>
-      </w:pPr>
-    </w:p>
-    <w:p>
-      <w:pPr>
-        <w:pStyle w:val="ListParagraph"/>
-        <w:numPr>
-          <w:ilvl w:val="0"/>
-          <w:numId w:val="2"/>
-        </w:numPr>
-        <w:ind w:leftChars="0"/>
-        <w:rPr>
-          <w:lang w:val="en-US"/>
-        </w:rPr>
-      </w:pPr>
-      <w:bookmarkStart w:id="0" w:name="_Hlk74352605"/>
-      <w:r>
-        <w:rPr>
-          <w:lang w:val="en-US"/>
-        </w:rPr>
-        <w:t>Freeze screen when sending data</w:t>
-      </w:r>
-      <w:bookmarkEnd w:id="0"/>
-      <w:r>
-        <w:rPr>
-          <w:lang w:val="en-US"/>
-        </w:rPr>
-        <w:t xml:space="preserve"> (</w:t>
-      </w:r>
-      <w:r>
-        <w:rPr>
-          <w:rFonts w:hint="eastAsia"/>
-          <w:lang w:val="en-US"/>
-        </w:rPr>
-        <w:t>應該</w:t>
-      </w:r>
-      <w:proofErr w:type="gramStart"/>
-      <w:r>
-        <w:rPr>
-          <w:rFonts w:hint="eastAsia"/>
-          <w:lang w:val="en-US"/>
-        </w:rPr>
-        <w:t>冇</w:t>
-      </w:r>
-      <w:proofErr w:type="gramEnd"/>
-      <w:r>
-        <w:rPr>
-          <w:rFonts w:hint="eastAsia"/>
-          <w:lang w:val="en-US"/>
-        </w:rPr>
-        <w:t>開</w:t>
-      </w:r>
-      <w:r>
-        <w:rPr>
-          <w:rFonts w:hint="eastAsia"/>
-          <w:lang w:val="en-US"/>
-        </w:rPr>
-        <w:t>t</w:t>
-      </w:r>
-      <w:r>
-        <w:rPr>
-          <w:lang w:val="en-US"/>
-        </w:rPr>
-        <w:t>hread</w:t>
-      </w:r>
-      <w:r>
-        <w:rPr>
-          <w:rFonts w:hint="eastAsia"/>
-          <w:lang w:val="en-US"/>
-        </w:rPr>
-        <w:t>所以會</w:t>
-      </w:r>
-      <w:r>
-        <w:rPr>
-          <w:rFonts w:hint="eastAsia"/>
-          <w:lang w:val="en-US"/>
-        </w:rPr>
-        <w:t>l</w:t>
-      </w:r>
-      <w:r>
-        <w:rPr>
-          <w:lang w:val="en-US"/>
-        </w:rPr>
-        <w:t>ag</w:t>
-      </w:r>
-      <w:r>
-        <w:rPr>
-          <w:rFonts w:hint="eastAsia"/>
-          <w:lang w:val="en-US"/>
-        </w:rPr>
-        <w:t>住</w:t>
-      </w:r>
-      <w:r>
-        <w:rPr>
-          <w:lang w:val="en-US"/>
-        </w:rPr>
-        <w:t>?)</w:t>
+        <w:t>) function is in sending method, not a bug</w:t>
+      </w:r>
+      <w:r>
+        <w:rPr>
+          <w:lang w:val="en-US"/>
+        </w:rPr>
+        <w:t>)</w:t>
       </w:r>
     </w:p>
     <w:sectPr>

</xml_diff>